<commit_message>
THOM EDITED WITH SCREENSHOTS OF APPLICATION
</commit_message>
<xml_diff>
--- a/SSYSADD1 DOCU/thom.docx
+++ b/SSYSADD1 DOCU/thom.docx
@@ -1,6 +1,6 @@
 
 <file path=word/document.xml><?xml version="1.0" encoding="utf-8"?>
-<w:document xmlns:wpc="http://schemas.microsoft.com/office/word/2010/wordprocessingCanvas" xmlns:mc="http://schemas.openxmlformats.org/markup-compatibility/2006" xmlns:o="urn:schemas-microsoft-com:office:office" xmlns:r="http://schemas.openxmlformats.org/officeDocument/2006/relationships" xmlns:m="http://schemas.openxmlformats.org/officeDocument/2006/math" xmlns:v="urn:schemas-microsoft-com:vml" xmlns:wp14="http://schemas.microsoft.com/office/word/2010/wordprocessingDrawing" xmlns:wp="http://schemas.openxmlformats.org/drawingml/2006/wordprocessingDrawing" xmlns:w10="urn:schemas-microsoft-com:office:word" xmlns:w="http://schemas.openxmlformats.org/wordprocessingml/2006/main" xmlns:w14="http://schemas.microsoft.com/office/word/2010/wordml" xmlns:w15="http://schemas.microsoft.com/office/word/2012/wordml" xmlns:wpg="http://schemas.microsoft.com/office/word/2010/wordprocessingGroup" xmlns:wpi="http://schemas.microsoft.com/office/word/2010/wordprocessingInk" xmlns:wne="http://schemas.microsoft.com/office/word/2006/wordml" xmlns:wps="http://schemas.microsoft.com/office/word/2010/wordprocessingShape" mc:Ignorable="w14 w15 wp14">
+<w:document xmlns:wpc="http://schemas.microsoft.com/office/word/2010/wordprocessingCanvas" xmlns:cx="http://schemas.microsoft.com/office/drawing/2014/chartex" xmlns:cx1="http://schemas.microsoft.com/office/drawing/2015/9/8/chartex" xmlns:cx2="http://schemas.microsoft.com/office/drawing/2015/10/21/chartex" xmlns:cx3="http://schemas.microsoft.com/office/drawing/2016/5/9/chartex" xmlns:cx4="http://schemas.microsoft.com/office/drawing/2016/5/10/chartex" xmlns:cx5="http://schemas.microsoft.com/office/drawing/2016/5/11/chartex" xmlns:mc="http://schemas.openxmlformats.org/markup-compatibility/2006" xmlns:o="urn:schemas-microsoft-com:office:office" xmlns:r="http://schemas.openxmlformats.org/officeDocument/2006/relationships" xmlns:m="http://schemas.openxmlformats.org/officeDocument/2006/math" xmlns:v="urn:schemas-microsoft-com:vml" xmlns:wp14="http://schemas.microsoft.com/office/word/2010/wordprocessingDrawing" xmlns:wp="http://schemas.openxmlformats.org/drawingml/2006/wordprocessingDrawing" xmlns:w10="urn:schemas-microsoft-com:office:word" xmlns:w="http://schemas.openxmlformats.org/wordprocessingml/2006/main" xmlns:w14="http://schemas.microsoft.com/office/word/2010/wordml" xmlns:w15="http://schemas.microsoft.com/office/word/2012/wordml" xmlns:w16se="http://schemas.microsoft.com/office/word/2015/wordml/symex" xmlns:wpg="http://schemas.microsoft.com/office/word/2010/wordprocessingGroup" xmlns:wpi="http://schemas.microsoft.com/office/word/2010/wordprocessingInk" xmlns:wne="http://schemas.microsoft.com/office/word/2006/wordml" xmlns:wps="http://schemas.microsoft.com/office/word/2010/wordprocessingShape" mc:Ignorable="w14 w15 w16se wp14">
   <w:body>
     <w:p>
       <w:r>
@@ -77,22 +77,783 @@
       </w:r>
       <w:r>
         <w:t>ts are just shown on the screen.</w:t>
+      </w:r>
+    </w:p>
+    <w:p>
+      <w:pPr>
+        <w:rPr>
+          <w:b/>
+        </w:rPr>
+      </w:pPr>
+      <w:r>
+        <w:rPr>
+          <w:b/>
+        </w:rPr>
+        <w:t>Design of software, S</w:t>
+      </w:r>
+      <w:r>
+        <w:rPr>
+          <w:b/>
+        </w:rPr>
+        <w:t>ystems, Products, and Processes</w:t>
+      </w:r>
+    </w:p>
+    <w:p>
+      <w:pPr>
+        <w:keepNext/>
+      </w:pPr>
+      <w:r>
+        <w:rPr>
+          <w:lang w:eastAsia="en-PH"/>
+        </w:rPr>
+        <w:tab/>
+      </w:r>
+      <w:r>
+        <w:rPr>
+          <w:noProof/>
+          <w:lang w:val="en-PH" w:eastAsia="en-PH"/>
+        </w:rPr>
+        <w:drawing>
+          <wp:inline distT="0" distB="0" distL="0" distR="0" wp14:anchorId="2078B355" wp14:editId="51847B66">
+            <wp:extent cx="1728000" cy="2941200"/>
+            <wp:effectExtent l="0" t="0" r="5715" b="0"/>
+            <wp:docPr id="44" name="Picture 44" descr="C:\Users\Jobie\AppData\Local\Microsoft\Windows\INetCache\Content.Word\Terms and Conditions.png"/>
+            <wp:cNvGraphicFramePr>
+              <a:graphicFrameLocks xmlns:a="http://schemas.openxmlformats.org/drawingml/2006/main" noChangeAspect="1"/>
+            </wp:cNvGraphicFramePr>
+            <a:graphic xmlns:a="http://schemas.openxmlformats.org/drawingml/2006/main">
+              <a:graphicData uri="http://schemas.openxmlformats.org/drawingml/2006/picture">
+                <pic:pic xmlns:pic="http://schemas.openxmlformats.org/drawingml/2006/picture">
+                  <pic:nvPicPr>
+                    <pic:cNvPr id="0" name="Picture 51" descr="C:\Users\Jobie\AppData\Local\Microsoft\Windows\INetCache\Content.Word\Terms and Conditions.png"/>
+                    <pic:cNvPicPr>
+                      <a:picLocks noChangeAspect="1" noChangeArrowheads="1"/>
+                    </pic:cNvPicPr>
+                  </pic:nvPicPr>
+                  <pic:blipFill>
+                    <a:blip r:embed="rId5" cstate="print">
+                      <a:extLst>
+                        <a:ext uri="{28A0092B-C50C-407E-A947-70E740481C1C}">
+                          <a14:useLocalDpi xmlns:a14="http://schemas.microsoft.com/office/drawing/2010/main" val="0"/>
+                        </a:ext>
+                      </a:extLst>
+                    </a:blip>
+                    <a:srcRect/>
+                    <a:stretch>
+                      <a:fillRect/>
+                    </a:stretch>
+                  </pic:blipFill>
+                  <pic:spPr bwMode="auto">
+                    <a:xfrm>
+                      <a:off x="0" y="0"/>
+                      <a:ext cx="1728000" cy="2941200"/>
+                    </a:xfrm>
+                    <a:prstGeom prst="rect">
+                      <a:avLst/>
+                    </a:prstGeom>
+                    <a:noFill/>
+                    <a:ln>
+                      <a:noFill/>
+                    </a:ln>
+                  </pic:spPr>
+                </pic:pic>
+              </a:graphicData>
+            </a:graphic>
+          </wp:inline>
+        </w:drawing>
+      </w:r>
+      <w:r>
+        <w:rPr>
+          <w:lang w:eastAsia="en-PH"/>
+        </w:rPr>
+        <w:t xml:space="preserve">             </w:t>
+      </w:r>
+    </w:p>
+    <w:p>
+      <w:pPr>
+        <w:pStyle w:val="Caption"/>
+      </w:pPr>
+      <w:r>
+        <w:t xml:space="preserve">                  Figure </w:t>
+      </w:r>
+      <w:r>
+        <w:fldChar w:fldCharType="begin"/>
+      </w:r>
+      <w:r>
+        <w:instrText xml:space="preserve"> SEQ Figure \* ARABIC </w:instrText>
+      </w:r>
+      <w:r>
+        <w:fldChar w:fldCharType="separate"/>
+      </w:r>
+      <w:r>
+        <w:rPr>
+          <w:noProof/>
+        </w:rPr>
+        <w:t>3</w:t>
+      </w:r>
+      <w:r>
+        <w:fldChar w:fldCharType="end"/>
+      </w:r>
+      <w:r>
+        <w:t>: Terms and Conditions</w:t>
+      </w:r>
+    </w:p>
+    <w:p>
+      <w:pPr>
+        <w:keepNext/>
+        <w:ind w:firstLine="709"/>
+      </w:pPr>
+      <w:r>
+        <w:rPr>
+          <w:noProof/>
+          <w:lang w:val="en-PH" w:eastAsia="en-PH"/>
+        </w:rPr>
+        <w:lastRenderedPageBreak/>
+        <w:drawing>
+          <wp:inline distT="0" distB="0" distL="0" distR="0" wp14:anchorId="627EE8BF" wp14:editId="39B3C86B">
+            <wp:extent cx="1735200" cy="2952000"/>
+            <wp:effectExtent l="0" t="0" r="0" b="1270"/>
+            <wp:docPr id="45" name="Picture 45" descr="C:\Users\Jobie\AppData\Local\Microsoft\Windows\INetCache\Content.Word\Homepage.png"/>
+            <wp:cNvGraphicFramePr>
+              <a:graphicFrameLocks xmlns:a="http://schemas.openxmlformats.org/drawingml/2006/main" noChangeAspect="1"/>
+            </wp:cNvGraphicFramePr>
+            <a:graphic xmlns:a="http://schemas.openxmlformats.org/drawingml/2006/main">
+              <a:graphicData uri="http://schemas.openxmlformats.org/drawingml/2006/picture">
+                <pic:pic xmlns:pic="http://schemas.openxmlformats.org/drawingml/2006/picture">
+                  <pic:nvPicPr>
+                    <pic:cNvPr id="0" name="Picture 53" descr="C:\Users\Jobie\AppData\Local\Microsoft\Windows\INetCache\Content.Word\Homepage.png"/>
+                    <pic:cNvPicPr>
+                      <a:picLocks noChangeAspect="1" noChangeArrowheads="1"/>
+                    </pic:cNvPicPr>
+                  </pic:nvPicPr>
+                  <pic:blipFill>
+                    <a:blip r:embed="rId6" cstate="print">
+                      <a:extLst>
+                        <a:ext uri="{28A0092B-C50C-407E-A947-70E740481C1C}">
+                          <a14:useLocalDpi xmlns:a14="http://schemas.microsoft.com/office/drawing/2010/main" val="0"/>
+                        </a:ext>
+                      </a:extLst>
+                    </a:blip>
+                    <a:srcRect/>
+                    <a:stretch>
+                      <a:fillRect/>
+                    </a:stretch>
+                  </pic:blipFill>
+                  <pic:spPr bwMode="auto">
+                    <a:xfrm>
+                      <a:off x="0" y="0"/>
+                      <a:ext cx="1735200" cy="2952000"/>
+                    </a:xfrm>
+                    <a:prstGeom prst="rect">
+                      <a:avLst/>
+                    </a:prstGeom>
+                    <a:noFill/>
+                    <a:ln>
+                      <a:noFill/>
+                    </a:ln>
+                  </pic:spPr>
+                </pic:pic>
+              </a:graphicData>
+            </a:graphic>
+          </wp:inline>
+        </w:drawing>
+      </w:r>
+    </w:p>
+    <w:p>
+      <w:pPr>
+        <w:pStyle w:val="Caption"/>
+      </w:pPr>
+      <w:r>
+        <w:t xml:space="preserve">                               Figure </w:t>
+      </w:r>
+      <w:r>
+        <w:fldChar w:fldCharType="begin"/>
+      </w:r>
+      <w:r>
+        <w:instrText xml:space="preserve"> SEQ Figure \* ARABIC </w:instrText>
+      </w:r>
+      <w:r>
+        <w:fldChar w:fldCharType="separate"/>
+      </w:r>
+      <w:r>
+        <w:rPr>
+          <w:noProof/>
+        </w:rPr>
+        <w:t>4</w:t>
+      </w:r>
+      <w:r>
+        <w:fldChar w:fldCharType="end"/>
+      </w:r>
+      <w:r>
+        <w:t>: Homepage</w:t>
+      </w:r>
+    </w:p>
+    <w:p>
+      <w:pPr>
+        <w:keepNext/>
+        <w:ind w:left="709"/>
+      </w:pPr>
+      <w:r>
+        <w:rPr>
+          <w:noProof/>
+          <w:lang w:val="en-PH" w:eastAsia="en-PH"/>
+        </w:rPr>
+        <w:lastRenderedPageBreak/>
+        <w:drawing>
+          <wp:inline distT="0" distB="0" distL="0" distR="0" wp14:anchorId="411C9354" wp14:editId="004CCAEC">
+            <wp:extent cx="1728000" cy="2948400"/>
+            <wp:effectExtent l="0" t="0" r="5715" b="4445"/>
+            <wp:docPr id="34" name="Picture 34" descr="C:\Users\Jobie\AppData\Local\Microsoft\Windows\INetCache\Content.Word\Make Gesture.png"/>
+            <wp:cNvGraphicFramePr>
+              <a:graphicFrameLocks xmlns:a="http://schemas.openxmlformats.org/drawingml/2006/main" noChangeAspect="1"/>
+            </wp:cNvGraphicFramePr>
+            <a:graphic xmlns:a="http://schemas.openxmlformats.org/drawingml/2006/main">
+              <a:graphicData uri="http://schemas.openxmlformats.org/drawingml/2006/picture">
+                <pic:pic xmlns:pic="http://schemas.openxmlformats.org/drawingml/2006/picture">
+                  <pic:nvPicPr>
+                    <pic:cNvPr id="0" name="Picture 1" descr="C:\Users\Jobie\AppData\Local\Microsoft\Windows\INetCache\Content.Word\Make Gesture.png"/>
+                    <pic:cNvPicPr>
+                      <a:picLocks noChangeAspect="1" noChangeArrowheads="1"/>
+                    </pic:cNvPicPr>
+                  </pic:nvPicPr>
+                  <pic:blipFill>
+                    <a:blip r:embed="rId7" cstate="print">
+                      <a:extLst>
+                        <a:ext uri="{28A0092B-C50C-407E-A947-70E740481C1C}">
+                          <a14:useLocalDpi xmlns:a14="http://schemas.microsoft.com/office/drawing/2010/main" val="0"/>
+                        </a:ext>
+                      </a:extLst>
+                    </a:blip>
+                    <a:srcRect/>
+                    <a:stretch>
+                      <a:fillRect/>
+                    </a:stretch>
+                  </pic:blipFill>
+                  <pic:spPr bwMode="auto">
+                    <a:xfrm>
+                      <a:off x="0" y="0"/>
+                      <a:ext cx="1728000" cy="2948400"/>
+                    </a:xfrm>
+                    <a:prstGeom prst="rect">
+                      <a:avLst/>
+                    </a:prstGeom>
+                    <a:noFill/>
+                    <a:ln>
+                      <a:noFill/>
+                    </a:ln>
+                  </pic:spPr>
+                </pic:pic>
+              </a:graphicData>
+            </a:graphic>
+          </wp:inline>
+        </w:drawing>
+      </w:r>
+      <w:r>
+        <w:t xml:space="preserve"> </w:t>
+      </w:r>
+      <w:r>
+        <w:rPr>
+          <w:noProof/>
+          <w:lang w:val="en-PH" w:eastAsia="en-PH"/>
+        </w:rPr>
+        <w:drawing>
+          <wp:inline distT="0" distB="0" distL="0" distR="0" wp14:anchorId="1D116533" wp14:editId="3F64287A">
+            <wp:extent cx="1738800" cy="2952000"/>
+            <wp:effectExtent l="0" t="0" r="0" b="1270"/>
+            <wp:docPr id="35" name="Picture 35" descr="C:\Users\Jobie\AppData\Local\Microsoft\Windows\INetCache\Content.Word\Fling Motion Event.png"/>
+            <wp:cNvGraphicFramePr>
+              <a:graphicFrameLocks xmlns:a="http://schemas.openxmlformats.org/drawingml/2006/main" noChangeAspect="1"/>
+            </wp:cNvGraphicFramePr>
+            <a:graphic xmlns:a="http://schemas.openxmlformats.org/drawingml/2006/main">
+              <a:graphicData uri="http://schemas.openxmlformats.org/drawingml/2006/picture">
+                <pic:pic xmlns:pic="http://schemas.openxmlformats.org/drawingml/2006/picture">
+                  <pic:nvPicPr>
+                    <pic:cNvPr id="0" name="Picture 3" descr="C:\Users\Jobie\AppData\Local\Microsoft\Windows\INetCache\Content.Word\Fling Motion Event.png"/>
+                    <pic:cNvPicPr>
+                      <a:picLocks noChangeAspect="1" noChangeArrowheads="1"/>
+                    </pic:cNvPicPr>
+                  </pic:nvPicPr>
+                  <pic:blipFill>
+                    <a:blip r:embed="rId8" cstate="print">
+                      <a:extLst>
+                        <a:ext uri="{28A0092B-C50C-407E-A947-70E740481C1C}">
+                          <a14:useLocalDpi xmlns:a14="http://schemas.microsoft.com/office/drawing/2010/main" val="0"/>
+                        </a:ext>
+                      </a:extLst>
+                    </a:blip>
+                    <a:srcRect/>
+                    <a:stretch>
+                      <a:fillRect/>
+                    </a:stretch>
+                  </pic:blipFill>
+                  <pic:spPr bwMode="auto">
+                    <a:xfrm>
+                      <a:off x="0" y="0"/>
+                      <a:ext cx="1738800" cy="2952000"/>
+                    </a:xfrm>
+                    <a:prstGeom prst="rect">
+                      <a:avLst/>
+                    </a:prstGeom>
+                    <a:noFill/>
+                    <a:ln>
+                      <a:noFill/>
+                    </a:ln>
+                  </pic:spPr>
+                </pic:pic>
+              </a:graphicData>
+            </a:graphic>
+          </wp:inline>
+        </w:drawing>
+      </w:r>
+      <w:r>
+        <w:t xml:space="preserve"> </w:t>
+      </w:r>
+      <w:r>
+        <w:rPr>
+          <w:noProof/>
+          <w:lang w:val="en-PH" w:eastAsia="en-PH"/>
+        </w:rPr>
+        <w:drawing>
+          <wp:inline distT="0" distB="0" distL="0" distR="0" wp14:anchorId="0071951C" wp14:editId="2071FCE9">
+            <wp:extent cx="1738800" cy="2952000"/>
+            <wp:effectExtent l="0" t="0" r="0" b="1270"/>
+            <wp:docPr id="36" name="Picture 36" descr="C:\Users\Jobie\AppData\Local\Microsoft\Windows\INetCache\Content.Word\Double Tap.png"/>
+            <wp:cNvGraphicFramePr>
+              <a:graphicFrameLocks xmlns:a="http://schemas.openxmlformats.org/drawingml/2006/main" noChangeAspect="1"/>
+            </wp:cNvGraphicFramePr>
+            <a:graphic xmlns:a="http://schemas.openxmlformats.org/drawingml/2006/main">
+              <a:graphicData uri="http://schemas.openxmlformats.org/drawingml/2006/picture">
+                <pic:pic xmlns:pic="http://schemas.openxmlformats.org/drawingml/2006/picture">
+                  <pic:nvPicPr>
+                    <pic:cNvPr id="0" name="Picture 5" descr="C:\Users\Jobie\AppData\Local\Microsoft\Windows\INetCache\Content.Word\Double Tap.png"/>
+                    <pic:cNvPicPr>
+                      <a:picLocks noChangeAspect="1" noChangeArrowheads="1"/>
+                    </pic:cNvPicPr>
+                  </pic:nvPicPr>
+                  <pic:blipFill>
+                    <a:blip r:embed="rId9" cstate="print">
+                      <a:extLst>
+                        <a:ext uri="{28A0092B-C50C-407E-A947-70E740481C1C}">
+                          <a14:useLocalDpi xmlns:a14="http://schemas.microsoft.com/office/drawing/2010/main" val="0"/>
+                        </a:ext>
+                      </a:extLst>
+                    </a:blip>
+                    <a:srcRect/>
+                    <a:stretch>
+                      <a:fillRect/>
+                    </a:stretch>
+                  </pic:blipFill>
+                  <pic:spPr bwMode="auto">
+                    <a:xfrm>
+                      <a:off x="0" y="0"/>
+                      <a:ext cx="1738800" cy="2952000"/>
+                    </a:xfrm>
+                    <a:prstGeom prst="rect">
+                      <a:avLst/>
+                    </a:prstGeom>
+                    <a:noFill/>
+                    <a:ln>
+                      <a:noFill/>
+                    </a:ln>
+                  </pic:spPr>
+                </pic:pic>
+              </a:graphicData>
+            </a:graphic>
+          </wp:inline>
+        </w:drawing>
+      </w:r>
+      <w:r>
+        <w:t xml:space="preserve"> </w:t>
+      </w:r>
+      <w:r>
+        <w:rPr>
+          <w:noProof/>
+          <w:lang w:val="en-PH" w:eastAsia="en-PH"/>
+        </w:rPr>
+        <w:drawing>
+          <wp:inline distT="0" distB="0" distL="0" distR="0" wp14:anchorId="500030CA" wp14:editId="325C98ED">
+            <wp:extent cx="1717200" cy="2952000"/>
+            <wp:effectExtent l="0" t="0" r="0" b="1270"/>
+            <wp:docPr id="37" name="Picture 37" descr="C:\Users\Jobie\AppData\Local\Microsoft\Windows\INetCache\Content.Word\Scroll Motion Event.png"/>
+            <wp:cNvGraphicFramePr>
+              <a:graphicFrameLocks xmlns:a="http://schemas.openxmlformats.org/drawingml/2006/main" noChangeAspect="1"/>
+            </wp:cNvGraphicFramePr>
+            <a:graphic xmlns:a="http://schemas.openxmlformats.org/drawingml/2006/main">
+              <a:graphicData uri="http://schemas.openxmlformats.org/drawingml/2006/picture">
+                <pic:pic xmlns:pic="http://schemas.openxmlformats.org/drawingml/2006/picture">
+                  <pic:nvPicPr>
+                    <pic:cNvPr id="0" name="Picture 7" descr="C:\Users\Jobie\AppData\Local\Microsoft\Windows\INetCache\Content.Word\Scroll Motion Event.png"/>
+                    <pic:cNvPicPr>
+                      <a:picLocks noChangeAspect="1" noChangeArrowheads="1"/>
+                    </pic:cNvPicPr>
+                  </pic:nvPicPr>
+                  <pic:blipFill>
+                    <a:blip r:embed="rId10" cstate="print">
+                      <a:extLst>
+                        <a:ext uri="{28A0092B-C50C-407E-A947-70E740481C1C}">
+                          <a14:useLocalDpi xmlns:a14="http://schemas.microsoft.com/office/drawing/2010/main" val="0"/>
+                        </a:ext>
+                      </a:extLst>
+                    </a:blip>
+                    <a:srcRect/>
+                    <a:stretch>
+                      <a:fillRect/>
+                    </a:stretch>
+                  </pic:blipFill>
+                  <pic:spPr bwMode="auto">
+                    <a:xfrm>
+                      <a:off x="0" y="0"/>
+                      <a:ext cx="1717200" cy="2952000"/>
+                    </a:xfrm>
+                    <a:prstGeom prst="rect">
+                      <a:avLst/>
+                    </a:prstGeom>
+                    <a:noFill/>
+                    <a:ln>
+                      <a:noFill/>
+                    </a:ln>
+                  </pic:spPr>
+                </pic:pic>
+              </a:graphicData>
+            </a:graphic>
+          </wp:inline>
+        </w:drawing>
+      </w:r>
+      <w:r>
+        <w:t xml:space="preserve"> </w:t>
+      </w:r>
+      <w:r>
+        <w:t xml:space="preserve">    </w:t>
+      </w:r>
+      <w:r>
+        <w:rPr>
+          <w:noProof/>
+          <w:lang w:val="en-PH" w:eastAsia="en-PH"/>
+        </w:rPr>
+        <w:drawing>
+          <wp:inline distT="0" distB="0" distL="0" distR="0" wp14:anchorId="25638EAC" wp14:editId="77651667">
+            <wp:extent cx="1731600" cy="2952000"/>
+            <wp:effectExtent l="0" t="0" r="2540" b="1270"/>
+            <wp:docPr id="38" name="Picture 38" descr="C:\Users\Jobie\AppData\Local\Microsoft\Windows\INetCache\Content.Word\Single Tap.png"/>
+            <wp:cNvGraphicFramePr>
+              <a:graphicFrameLocks xmlns:a="http://schemas.openxmlformats.org/drawingml/2006/main" noChangeAspect="1"/>
+            </wp:cNvGraphicFramePr>
+            <a:graphic xmlns:a="http://schemas.openxmlformats.org/drawingml/2006/main">
+              <a:graphicData uri="http://schemas.openxmlformats.org/drawingml/2006/picture">
+                <pic:pic xmlns:pic="http://schemas.openxmlformats.org/drawingml/2006/picture">
+                  <pic:nvPicPr>
+                    <pic:cNvPr id="0" name="Picture 9" descr="C:\Users\Jobie\AppData\Local\Microsoft\Windows\INetCache\Content.Word\Single Tap.png"/>
+                    <pic:cNvPicPr>
+                      <a:picLocks noChangeAspect="1" noChangeArrowheads="1"/>
+                    </pic:cNvPicPr>
+                  </pic:nvPicPr>
+                  <pic:blipFill>
+                    <a:blip r:embed="rId11" cstate="print">
+                      <a:extLst>
+                        <a:ext uri="{28A0092B-C50C-407E-A947-70E740481C1C}">
+                          <a14:useLocalDpi xmlns:a14="http://schemas.microsoft.com/office/drawing/2010/main" val="0"/>
+                        </a:ext>
+                      </a:extLst>
+                    </a:blip>
+                    <a:srcRect/>
+                    <a:stretch>
+                      <a:fillRect/>
+                    </a:stretch>
+                  </pic:blipFill>
+                  <pic:spPr bwMode="auto">
+                    <a:xfrm>
+                      <a:off x="0" y="0"/>
+                      <a:ext cx="1731600" cy="2952000"/>
+                    </a:xfrm>
+                    <a:prstGeom prst="rect">
+                      <a:avLst/>
+                    </a:prstGeom>
+                    <a:noFill/>
+                    <a:ln>
+                      <a:noFill/>
+                    </a:ln>
+                  </pic:spPr>
+                </pic:pic>
+              </a:graphicData>
+            </a:graphic>
+          </wp:inline>
+        </w:drawing>
+      </w:r>
+    </w:p>
+    <w:p>
+      <w:pPr>
+        <w:pStyle w:val="Caption"/>
+      </w:pPr>
+      <w:r>
+        <w:t xml:space="preserve">                                                                                                     Figure </w:t>
+      </w:r>
+      <w:r>
+        <w:fldChar w:fldCharType="begin"/>
+      </w:r>
+      <w:r>
+        <w:instrText xml:space="preserve"> SEQ Figure \* ARABIC </w:instrText>
+      </w:r>
+      <w:r>
+        <w:fldChar w:fldCharType="separate"/>
+      </w:r>
+      <w:r>
+        <w:rPr>
+          <w:noProof/>
+        </w:rPr>
+        <w:t>5</w:t>
+      </w:r>
+      <w:r>
+        <w:fldChar w:fldCharType="end"/>
+      </w:r>
+      <w:r>
+        <w:t>: Gestures</w:t>
+      </w:r>
+    </w:p>
+    <w:p>
+      <w:pPr>
+        <w:keepNext/>
+        <w:ind w:firstLine="709"/>
+      </w:pPr>
+      <w:r>
+        <w:rPr>
+          <w:noProof/>
+          <w:lang w:val="en-PH" w:eastAsia="en-PH"/>
+        </w:rPr>
+        <w:lastRenderedPageBreak/>
+        <w:drawing>
+          <wp:inline distT="0" distB="0" distL="0" distR="0" wp14:anchorId="7C1956EA" wp14:editId="7328459E">
+            <wp:extent cx="1738800" cy="2952000"/>
+            <wp:effectExtent l="0" t="0" r="0" b="1270"/>
+            <wp:docPr id="39" name="Picture 39" descr="C:\Users\Jobie\AppData\Local\Microsoft\Windows\INetCache\Content.Word\Recurring.png"/>
+            <wp:cNvGraphicFramePr>
+              <a:graphicFrameLocks xmlns:a="http://schemas.openxmlformats.org/drawingml/2006/main" noChangeAspect="1"/>
+            </wp:cNvGraphicFramePr>
+            <a:graphic xmlns:a="http://schemas.openxmlformats.org/drawingml/2006/main">
+              <a:graphicData uri="http://schemas.openxmlformats.org/drawingml/2006/picture">
+                <pic:pic xmlns:pic="http://schemas.openxmlformats.org/drawingml/2006/picture">
+                  <pic:nvPicPr>
+                    <pic:cNvPr id="0" name="Picture 11" descr="C:\Users\Jobie\AppData\Local\Microsoft\Windows\INetCache\Content.Word\Recurring.png"/>
+                    <pic:cNvPicPr>
+                      <a:picLocks noChangeAspect="1" noChangeArrowheads="1"/>
+                    </pic:cNvPicPr>
+                  </pic:nvPicPr>
+                  <pic:blipFill>
+                    <a:blip r:embed="rId12" cstate="print">
+                      <a:extLst>
+                        <a:ext uri="{28A0092B-C50C-407E-A947-70E740481C1C}">
+                          <a14:useLocalDpi xmlns:a14="http://schemas.microsoft.com/office/drawing/2010/main" val="0"/>
+                        </a:ext>
+                      </a:extLst>
+                    </a:blip>
+                    <a:srcRect/>
+                    <a:stretch>
+                      <a:fillRect/>
+                    </a:stretch>
+                  </pic:blipFill>
+                  <pic:spPr bwMode="auto">
+                    <a:xfrm>
+                      <a:off x="0" y="0"/>
+                      <a:ext cx="1738800" cy="2952000"/>
+                    </a:xfrm>
+                    <a:prstGeom prst="rect">
+                      <a:avLst/>
+                    </a:prstGeom>
+                    <a:noFill/>
+                    <a:ln>
+                      <a:noFill/>
+                    </a:ln>
+                  </pic:spPr>
+                </pic:pic>
+              </a:graphicData>
+            </a:graphic>
+          </wp:inline>
+        </w:drawing>
+      </w:r>
+    </w:p>
+    <w:p>
+      <w:pPr>
+        <w:pStyle w:val="Caption"/>
+      </w:pPr>
+      <w:r>
+        <w:t xml:space="preserve">                                Figure </w:t>
+      </w:r>
+      <w:r>
+        <w:fldChar w:fldCharType="begin"/>
+      </w:r>
+      <w:r>
+        <w:instrText xml:space="preserve"> SEQ Figure \* ARABIC </w:instrText>
+      </w:r>
+      <w:r>
+        <w:fldChar w:fldCharType="separate"/>
+      </w:r>
+      <w:r>
+        <w:rPr>
+          <w:noProof/>
+        </w:rPr>
+        <w:t>6</w:t>
+      </w:r>
+      <w:r>
+        <w:fldChar w:fldCharType="end"/>
+      </w:r>
+      <w:r>
+        <w:t xml:space="preserve">: Recurring </w:t>
+      </w:r>
+    </w:p>
+    <w:p>
+      <w:pPr>
+        <w:keepNext/>
+        <w:ind w:firstLine="709"/>
+      </w:pPr>
+      <w:r>
+        <w:rPr>
+          <w:noProof/>
+          <w:lang w:val="en-PH" w:eastAsia="en-PH"/>
+        </w:rPr>
+        <w:drawing>
+          <wp:inline distT="0" distB="0" distL="0" distR="0" wp14:anchorId="6B03ACEA" wp14:editId="070D8A37">
+            <wp:extent cx="1738800" cy="2952000"/>
+            <wp:effectExtent l="0" t="0" r="0" b="1270"/>
+            <wp:docPr id="40" name="Picture 40" descr="C:\Users\Jobie\AppData\Local\Microsoft\Windows\INetCache\Content.Word\Send Feedback.png"/>
+            <wp:cNvGraphicFramePr>
+              <a:graphicFrameLocks xmlns:a="http://schemas.openxmlformats.org/drawingml/2006/main" noChangeAspect="1"/>
+            </wp:cNvGraphicFramePr>
+            <a:graphic xmlns:a="http://schemas.openxmlformats.org/drawingml/2006/main">
+              <a:graphicData uri="http://schemas.openxmlformats.org/drawingml/2006/picture">
+                <pic:pic xmlns:pic="http://schemas.openxmlformats.org/drawingml/2006/picture">
+                  <pic:nvPicPr>
+                    <pic:cNvPr id="0" name="Picture 13" descr="C:\Users\Jobie\AppData\Local\Microsoft\Windows\INetCache\Content.Word\Send Feedback.png"/>
+                    <pic:cNvPicPr>
+                      <a:picLocks noChangeAspect="1" noChangeArrowheads="1"/>
+                    </pic:cNvPicPr>
+                  </pic:nvPicPr>
+                  <pic:blipFill>
+                    <a:blip r:embed="rId13" cstate="print">
+                      <a:extLst>
+                        <a:ext uri="{28A0092B-C50C-407E-A947-70E740481C1C}">
+                          <a14:useLocalDpi xmlns:a14="http://schemas.microsoft.com/office/drawing/2010/main" val="0"/>
+                        </a:ext>
+                      </a:extLst>
+                    </a:blip>
+                    <a:srcRect/>
+                    <a:stretch>
+                      <a:fillRect/>
+                    </a:stretch>
+                  </pic:blipFill>
+                  <pic:spPr bwMode="auto">
+                    <a:xfrm>
+                      <a:off x="0" y="0"/>
+                      <a:ext cx="1738800" cy="2952000"/>
+                    </a:xfrm>
+                    <a:prstGeom prst="rect">
+                      <a:avLst/>
+                    </a:prstGeom>
+                    <a:noFill/>
+                    <a:ln>
+                      <a:noFill/>
+                    </a:ln>
+                  </pic:spPr>
+                </pic:pic>
+              </a:graphicData>
+            </a:graphic>
+          </wp:inline>
+        </w:drawing>
+      </w:r>
+      <w:r>
+        <w:t xml:space="preserve">  </w:t>
+      </w:r>
+      <w:r>
+        <w:rPr>
+          <w:noProof/>
+          <w:lang w:val="en-PH" w:eastAsia="en-PH"/>
+        </w:rPr>
+        <w:drawing>
+          <wp:inline distT="0" distB="0" distL="0" distR="0" wp14:anchorId="2D7C278A" wp14:editId="0F059E85">
+            <wp:extent cx="1728000" cy="2952000"/>
+            <wp:effectExtent l="0" t="0" r="5715" b="1270"/>
+            <wp:docPr id="41" name="Picture 41" descr="C:\Users\Jobie\AppData\Local\Microsoft\Windows\INetCache\Content.Word\Feedback Submitted.png"/>
+            <wp:cNvGraphicFramePr>
+              <a:graphicFrameLocks xmlns:a="http://schemas.openxmlformats.org/drawingml/2006/main" noChangeAspect="1"/>
+            </wp:cNvGraphicFramePr>
+            <a:graphic xmlns:a="http://schemas.openxmlformats.org/drawingml/2006/main">
+              <a:graphicData uri="http://schemas.openxmlformats.org/drawingml/2006/picture">
+                <pic:pic xmlns:pic="http://schemas.openxmlformats.org/drawingml/2006/picture">
+                  <pic:nvPicPr>
+                    <pic:cNvPr id="0" name="Picture 15" descr="C:\Users\Jobie\AppData\Local\Microsoft\Windows\INetCache\Content.Word\Feedback Submitted.png"/>
+                    <pic:cNvPicPr>
+                      <a:picLocks noChangeAspect="1" noChangeArrowheads="1"/>
+                    </pic:cNvPicPr>
+                  </pic:nvPicPr>
+                  <pic:blipFill>
+                    <a:blip r:embed="rId14" cstate="print">
+                      <a:extLst>
+                        <a:ext uri="{28A0092B-C50C-407E-A947-70E740481C1C}">
+                          <a14:useLocalDpi xmlns:a14="http://schemas.microsoft.com/office/drawing/2010/main" val="0"/>
+                        </a:ext>
+                      </a:extLst>
+                    </a:blip>
+                    <a:srcRect/>
+                    <a:stretch>
+                      <a:fillRect/>
+                    </a:stretch>
+                  </pic:blipFill>
+                  <pic:spPr bwMode="auto">
+                    <a:xfrm>
+                      <a:off x="0" y="0"/>
+                      <a:ext cx="1728000" cy="2952000"/>
+                    </a:xfrm>
+                    <a:prstGeom prst="rect">
+                      <a:avLst/>
+                    </a:prstGeom>
+                    <a:noFill/>
+                    <a:ln>
+                      <a:noFill/>
+                    </a:ln>
+                  </pic:spPr>
+                </pic:pic>
+              </a:graphicData>
+            </a:graphic>
+          </wp:inline>
+        </w:drawing>
+      </w:r>
+    </w:p>
+    <w:p>
+      <w:pPr>
+        <w:pStyle w:val="Caption"/>
+      </w:pPr>
+      <w:r>
+        <w:t xml:space="preserve">                                                           Figure </w:t>
+      </w:r>
+      <w:r>
+        <w:fldChar w:fldCharType="begin"/>
+      </w:r>
+      <w:r>
+        <w:instrText xml:space="preserve"> SEQ Figure \* ARABIC </w:instrText>
+      </w:r>
+      <w:r>
+        <w:fldChar w:fldCharType="separate"/>
+      </w:r>
+      <w:r>
+        <w:rPr>
+          <w:noProof/>
+        </w:rPr>
+        <w:t>7</w:t>
+      </w:r>
+      <w:r>
+        <w:fldChar w:fldCharType="end"/>
+      </w:r>
+      <w:r>
+        <w:t>: Send Feedback</w:t>
       </w:r>
       <w:bookmarkStart w:id="0" w:name="_GoBack"/>
       <w:bookmarkEnd w:id="0"/>
     </w:p>
-    <w:p>
-      <w:pPr>
-        <w:rPr>
-          <w:b/>
-        </w:rPr>
-      </w:pPr>
-      <w:r>
-        <w:rPr>
-          <w:b/>
-        </w:rPr>
-        <w:t>Design of Software, Systems, Product, and Processes:</w:t>
-      </w:r>
+    <w:p/>
+    <w:p>
+      <w:pPr>
+        <w:rPr>
+          <w:b/>
+        </w:rPr>
+      </w:pPr>
     </w:p>
     <w:p>
       <w:pPr>
@@ -127,7 +888,11 @@
         <w:t>egister to its optimal form. E</w:t>
       </w:r>
       <w:r>
-        <w:t>ach calibration result alters or adapts the smartphone’s system depending on the results gathered from the user. The main features that this application have are the following: Report, Check His</w:t>
+        <w:t xml:space="preserve">ach calibration result alters or adapts the smartphone’s system depending on the results gathered from the user. The main features that this application have are the following: </w:t>
+      </w:r>
+      <w:r>
+        <w:lastRenderedPageBreak/>
+        <w:t>Report, Check His</w:t>
       </w:r>
       <w:r>
         <w:t>tory, and</w:t>
@@ -202,139 +967,139 @@
         <w:rPr>
           <w:b/>
         </w:rPr>
+        <w:t xml:space="preserve">Nature of the Study: </w:t>
+      </w:r>
+      <w:r>
+        <w:t xml:space="preserve">The researchers </w:t>
+      </w:r>
+      <w:r>
+        <w:t xml:space="preserve">are creating </w:t>
+      </w:r>
+      <w:r>
+        <w:t xml:space="preserve">a goal-oriented research, focusing on representation to understand the </w:t>
+      </w:r>
+      <w:r>
+        <w:t>human computer interaction</w:t>
+      </w:r>
+      <w:r>
+        <w:t xml:space="preserve"> specifically between touchscreen and user(s)</w:t>
+      </w:r>
+      <w:r>
+        <w:t xml:space="preserve">. Under goal-based research, there are two types, representation and generalization. The researchers </w:t>
+      </w:r>
+      <w:r>
+        <w:t>are using</w:t>
+      </w:r>
+      <w:r>
+        <w:t xml:space="preserve"> representation, </w:t>
+      </w:r>
+      <w:r>
+        <w:t>an</w:t>
+      </w:r>
+      <w:r>
+        <w:t xml:space="preserve"> in-depth understanding of a certain phenomenon, understanding how factors </w:t>
+      </w:r>
+      <w:r>
+        <w:t>affect a situation.</w:t>
+      </w:r>
+    </w:p>
+    <w:p>
+      <w:pPr>
+        <w:rPr>
+          <w:b/>
+        </w:rPr>
+      </w:pPr>
+    </w:p>
+    <w:p>
+      <w:pPr>
+        <w:rPr>
+          <w:b/>
+        </w:rPr>
+      </w:pPr>
+    </w:p>
+    <w:p>
+      <w:pPr>
+        <w:rPr>
+          <w:b/>
+        </w:rPr>
+      </w:pPr>
+    </w:p>
+    <w:p>
+      <w:pPr>
+        <w:rPr>
+          <w:b/>
+        </w:rPr>
+      </w:pPr>
+    </w:p>
+    <w:p>
+      <w:pPr>
+        <w:rPr>
+          <w:b/>
+        </w:rPr>
+      </w:pPr>
+    </w:p>
+    <w:p>
+      <w:pPr>
+        <w:rPr>
+          <w:b/>
+        </w:rPr>
+      </w:pPr>
+    </w:p>
+    <w:p>
+      <w:pPr>
+        <w:rPr>
+          <w:b/>
+        </w:rPr>
+      </w:pPr>
+    </w:p>
+    <w:p>
+      <w:pPr>
+        <w:rPr>
+          <w:b/>
+        </w:rPr>
+      </w:pPr>
+    </w:p>
+    <w:p>
+      <w:pPr>
+        <w:rPr>
+          <w:b/>
+        </w:rPr>
+      </w:pPr>
+    </w:p>
+    <w:p>
+      <w:pPr>
+        <w:rPr>
+          <w:b/>
+        </w:rPr>
+      </w:pPr>
+    </w:p>
+    <w:p>
+      <w:pPr>
+        <w:rPr>
+          <w:b/>
+        </w:rPr>
+      </w:pPr>
+      <w:r>
+        <w:rPr>
+          <w:b/>
+        </w:rPr>
+        <w:t>Data Analysis</w:t>
+      </w:r>
+      <w:r>
+        <w:rPr>
+          <w:b/>
+        </w:rPr>
+        <w:t xml:space="preserve">: </w:t>
+      </w:r>
+    </w:p>
+    <w:p>
+      <w:pPr>
+        <w:rPr>
+          <w:b/>
+        </w:rPr>
+      </w:pPr>
+      <w:r>
         <w:lastRenderedPageBreak/>
-        <w:t xml:space="preserve">Nature of the Study: </w:t>
-      </w:r>
-      <w:r>
-        <w:t xml:space="preserve">The researchers </w:t>
-      </w:r>
-      <w:r>
-        <w:t xml:space="preserve">are creating </w:t>
-      </w:r>
-      <w:r>
-        <w:t xml:space="preserve">a goal-oriented research, focusing on representation to understand the </w:t>
-      </w:r>
-      <w:r>
-        <w:t>human computer interaction</w:t>
-      </w:r>
-      <w:r>
-        <w:t xml:space="preserve"> specifically between touchscreen and user(s)</w:t>
-      </w:r>
-      <w:r>
-        <w:t xml:space="preserve">. Under goal-based research, there are two types, representation and generalization. The researchers </w:t>
-      </w:r>
-      <w:r>
-        <w:t>are using</w:t>
-      </w:r>
-      <w:r>
-        <w:t xml:space="preserve"> representation, </w:t>
-      </w:r>
-      <w:r>
-        <w:t>an</w:t>
-      </w:r>
-      <w:r>
-        <w:t xml:space="preserve"> in-depth understanding of a certain phenomenon, understanding how factors </w:t>
-      </w:r>
-      <w:r>
-        <w:t>affect a situation.</w:t>
-      </w:r>
-    </w:p>
-    <w:p>
-      <w:pPr>
-        <w:rPr>
-          <w:b/>
-        </w:rPr>
-      </w:pPr>
-    </w:p>
-    <w:p>
-      <w:pPr>
-        <w:rPr>
-          <w:b/>
-        </w:rPr>
-      </w:pPr>
-    </w:p>
-    <w:p>
-      <w:pPr>
-        <w:rPr>
-          <w:b/>
-        </w:rPr>
-      </w:pPr>
-    </w:p>
-    <w:p>
-      <w:pPr>
-        <w:rPr>
-          <w:b/>
-        </w:rPr>
-      </w:pPr>
-    </w:p>
-    <w:p>
-      <w:pPr>
-        <w:rPr>
-          <w:b/>
-        </w:rPr>
-      </w:pPr>
-    </w:p>
-    <w:p>
-      <w:pPr>
-        <w:rPr>
-          <w:b/>
-        </w:rPr>
-      </w:pPr>
-    </w:p>
-    <w:p>
-      <w:pPr>
-        <w:rPr>
-          <w:b/>
-        </w:rPr>
-      </w:pPr>
-    </w:p>
-    <w:p>
-      <w:pPr>
-        <w:rPr>
-          <w:b/>
-        </w:rPr>
-      </w:pPr>
-    </w:p>
-    <w:p>
-      <w:pPr>
-        <w:rPr>
-          <w:b/>
-        </w:rPr>
-      </w:pPr>
-    </w:p>
-    <w:p>
-      <w:pPr>
-        <w:rPr>
-          <w:b/>
-        </w:rPr>
-      </w:pPr>
-    </w:p>
-    <w:p>
-      <w:pPr>
-        <w:rPr>
-          <w:b/>
-        </w:rPr>
-      </w:pPr>
-      <w:r>
-        <w:rPr>
-          <w:b/>
-        </w:rPr>
-        <w:t>Data Analysis</w:t>
-      </w:r>
-      <w:r>
-        <w:rPr>
-          <w:b/>
-        </w:rPr>
-        <w:t xml:space="preserve">: </w:t>
-      </w:r>
-    </w:p>
-    <w:p>
-      <w:pPr>
-        <w:rPr>
-          <w:b/>
-        </w:rPr>
-      </w:pPr>
-      <w:r>
         <w:t xml:space="preserve">The formula that the researchers are using is </w:t>
       </w:r>
       <w:r>
@@ -369,7 +1134,7 @@
                     <pic:cNvPicPr/>
                   </pic:nvPicPr>
                   <pic:blipFill>
-                    <a:blip r:embed="rId4">
+                    <a:blip r:embed="rId15">
                       <a:extLst>
                         <a:ext uri="{28A0092B-C50C-407E-A947-70E740481C1C}">
                           <a14:useLocalDpi xmlns:a14="http://schemas.microsoft.com/office/drawing/2010/main" val="0"/>
@@ -433,7 +1198,6 @@
         <w:rPr>
           <w:b/>
         </w:rPr>
-        <w:lastRenderedPageBreak/>
         <w:t>http://androidxref.com/4.4.4_r1/xref/frameworks/native/libs/input/InputTransport.cpp#675</w:t>
       </w:r>
     </w:p>
@@ -443,7 +1207,7 @@
           <w:b/>
         </w:rPr>
       </w:pPr>
-      <w:hyperlink r:id="rId5" w:history="1">
+      <w:hyperlink r:id="rId16" w:history="1">
         <w:r>
           <w:rPr>
             <w:rStyle w:val="Hyperlink"/>
@@ -491,8 +1255,134 @@
 </w:document>
 </file>
 
+<file path=word/numbering.xml><?xml version="1.0" encoding="utf-8"?>
+<w:numbering xmlns:wpc="http://schemas.microsoft.com/office/word/2010/wordprocessingCanvas" xmlns:cx="http://schemas.microsoft.com/office/drawing/2014/chartex" xmlns:cx1="http://schemas.microsoft.com/office/drawing/2015/9/8/chartex" xmlns:cx2="http://schemas.microsoft.com/office/drawing/2015/10/21/chartex" xmlns:cx3="http://schemas.microsoft.com/office/drawing/2016/5/9/chartex" xmlns:cx4="http://schemas.microsoft.com/office/drawing/2016/5/10/chartex" xmlns:cx5="http://schemas.microsoft.com/office/drawing/2016/5/11/chartex" xmlns:mc="http://schemas.openxmlformats.org/markup-compatibility/2006" xmlns:o="urn:schemas-microsoft-com:office:office" xmlns:r="http://schemas.openxmlformats.org/officeDocument/2006/relationships" xmlns:m="http://schemas.openxmlformats.org/officeDocument/2006/math" xmlns:v="urn:schemas-microsoft-com:vml" xmlns:wp14="http://schemas.microsoft.com/office/word/2010/wordprocessingDrawing" xmlns:wp="http://schemas.openxmlformats.org/drawingml/2006/wordprocessingDrawing" xmlns:w10="urn:schemas-microsoft-com:office:word" xmlns:w="http://schemas.openxmlformats.org/wordprocessingml/2006/main" xmlns:w14="http://schemas.microsoft.com/office/word/2010/wordml" xmlns:w15="http://schemas.microsoft.com/office/word/2012/wordml" xmlns:w16se="http://schemas.microsoft.com/office/word/2015/wordml/symex" xmlns:wpg="http://schemas.microsoft.com/office/word/2010/wordprocessingGroup" xmlns:wpi="http://schemas.microsoft.com/office/word/2010/wordprocessingInk" xmlns:wne="http://schemas.microsoft.com/office/word/2006/wordml" xmlns:wps="http://schemas.microsoft.com/office/word/2010/wordprocessingShape" mc:Ignorable="w14 w15 w16se wp14">
+  <w:abstractNum w:abstractNumId="0" w15:restartNumberingAfterBreak="0">
+    <w:nsid w:val="25FD2630"/>
+    <w:multiLevelType w:val="multilevel"/>
+    <w:tmpl w:val="26F03682"/>
+    <w:lvl w:ilvl="0">
+      <w:start w:val="1"/>
+      <w:numFmt w:val="decimal"/>
+      <w:lvlText w:val="%1."/>
+      <w:lvlJc w:val="left"/>
+      <w:pPr>
+        <w:ind w:left="360" w:hanging="360"/>
+      </w:pPr>
+      <w:rPr>
+        <w:rFonts w:hint="default"/>
+      </w:rPr>
+    </w:lvl>
+    <w:lvl w:ilvl="1">
+      <w:start w:val="1"/>
+      <w:numFmt w:val="decimal"/>
+      <w:pStyle w:val="11"/>
+      <w:lvlText w:val="%1.%2."/>
+      <w:lvlJc w:val="left"/>
+      <w:pPr>
+        <w:ind w:left="792" w:hanging="432"/>
+      </w:pPr>
+      <w:rPr>
+        <w:rFonts w:ascii="Times New Roman" w:hAnsi="Times New Roman" w:cs="Times New Roman" w:hint="default"/>
+        <w:b/>
+        <w:sz w:val="24"/>
+      </w:rPr>
+    </w:lvl>
+    <w:lvl w:ilvl="2">
+      <w:start w:val="1"/>
+      <w:numFmt w:val="decimal"/>
+      <w:pStyle w:val="111"/>
+      <w:lvlText w:val="%1.%2.%3."/>
+      <w:lvlJc w:val="left"/>
+      <w:pPr>
+        <w:ind w:left="1224" w:hanging="504"/>
+      </w:pPr>
+      <w:rPr>
+        <w:rFonts w:hint="default"/>
+        <w:b/>
+      </w:rPr>
+    </w:lvl>
+    <w:lvl w:ilvl="3">
+      <w:start w:val="1"/>
+      <w:numFmt w:val="decimal"/>
+      <w:lvlText w:val="%1.%2.%3.%4."/>
+      <w:lvlJc w:val="left"/>
+      <w:pPr>
+        <w:ind w:left="1728" w:hanging="648"/>
+      </w:pPr>
+      <w:rPr>
+        <w:rFonts w:hint="default"/>
+      </w:rPr>
+    </w:lvl>
+    <w:lvl w:ilvl="4">
+      <w:start w:val="1"/>
+      <w:numFmt w:val="decimal"/>
+      <w:lvlText w:val="%1.%2.%3.%4.%5."/>
+      <w:lvlJc w:val="left"/>
+      <w:pPr>
+        <w:ind w:left="2232" w:hanging="792"/>
+      </w:pPr>
+      <w:rPr>
+        <w:rFonts w:hint="default"/>
+      </w:rPr>
+    </w:lvl>
+    <w:lvl w:ilvl="5">
+      <w:start w:val="1"/>
+      <w:numFmt w:val="decimal"/>
+      <w:lvlText w:val="%1.%2.%3.%4.%5.%6."/>
+      <w:lvlJc w:val="left"/>
+      <w:pPr>
+        <w:ind w:left="2736" w:hanging="936"/>
+      </w:pPr>
+      <w:rPr>
+        <w:rFonts w:hint="default"/>
+      </w:rPr>
+    </w:lvl>
+    <w:lvl w:ilvl="6">
+      <w:start w:val="1"/>
+      <w:numFmt w:val="decimal"/>
+      <w:lvlText w:val="%1.%2.%3.%4.%5.%6.%7."/>
+      <w:lvlJc w:val="left"/>
+      <w:pPr>
+        <w:ind w:left="3240" w:hanging="1080"/>
+      </w:pPr>
+      <w:rPr>
+        <w:rFonts w:hint="default"/>
+      </w:rPr>
+    </w:lvl>
+    <w:lvl w:ilvl="7">
+      <w:start w:val="1"/>
+      <w:numFmt w:val="decimal"/>
+      <w:lvlText w:val="%1.%2.%3.%4.%5.%6.%7.%8."/>
+      <w:lvlJc w:val="left"/>
+      <w:pPr>
+        <w:ind w:left="3744" w:hanging="1224"/>
+      </w:pPr>
+      <w:rPr>
+        <w:rFonts w:hint="default"/>
+      </w:rPr>
+    </w:lvl>
+    <w:lvl w:ilvl="8">
+      <w:start w:val="1"/>
+      <w:numFmt w:val="decimal"/>
+      <w:lvlText w:val="%1.%2.%3.%4.%5.%6.%7.%8.%9."/>
+      <w:lvlJc w:val="left"/>
+      <w:pPr>
+        <w:ind w:left="4320" w:hanging="1440"/>
+      </w:pPr>
+      <w:rPr>
+        <w:rFonts w:hint="default"/>
+      </w:rPr>
+    </w:lvl>
+  </w:abstractNum>
+  <w:num w:numId="1">
+    <w:abstractNumId w:val="0"/>
+  </w:num>
+</w:numbering>
+</file>
+
 <file path=word/styles.xml><?xml version="1.0" encoding="utf-8"?>
-<w:styles xmlns:mc="http://schemas.openxmlformats.org/markup-compatibility/2006" xmlns:r="http://schemas.openxmlformats.org/officeDocument/2006/relationships" xmlns:w="http://schemas.openxmlformats.org/wordprocessingml/2006/main" xmlns:w14="http://schemas.microsoft.com/office/word/2010/wordml" xmlns:w15="http://schemas.microsoft.com/office/word/2012/wordml" mc:Ignorable="w14 w15">
+<w:styles xmlns:mc="http://schemas.openxmlformats.org/markup-compatibility/2006" xmlns:r="http://schemas.openxmlformats.org/officeDocument/2006/relationships" xmlns:w="http://schemas.openxmlformats.org/wordprocessingml/2006/main" xmlns:w14="http://schemas.microsoft.com/office/word/2010/wordml" xmlns:w15="http://schemas.microsoft.com/office/word/2012/wordml" xmlns:w16se="http://schemas.microsoft.com/office/word/2015/wordml/symex" mc:Ignorable="w14 w15 w16se">
   <w:docDefaults>
     <w:rPrDefault>
       <w:rPr>
@@ -508,7 +1398,7 @@
       </w:pPr>
     </w:pPrDefault>
   </w:docDefaults>
-  <w:latentStyles w:defLockedState="0" w:defUIPriority="99" w:defSemiHidden="0" w:defUnhideWhenUsed="0" w:defQFormat="0" w:count="371">
+  <w:latentStyles w:defLockedState="0" w:defUIPriority="99" w:defSemiHidden="0" w:defUnhideWhenUsed="0" w:defQFormat="0" w:count="374">
     <w:lsdException w:name="Normal" w:uiPriority="0" w:qFormat="1"/>
     <w:lsdException w:name="heading 1" w:uiPriority="9" w:qFormat="1"/>
     <w:lsdException w:name="heading 2" w:semiHidden="1" w:uiPriority="9" w:unhideWhenUsed="1" w:qFormat="1"/>
@@ -614,7 +1504,6 @@
     <w:lsdException w:name="HTML Sample" w:semiHidden="1" w:unhideWhenUsed="1"/>
     <w:lsdException w:name="HTML Typewriter" w:semiHidden="1" w:unhideWhenUsed="1"/>
     <w:lsdException w:name="HTML Variable" w:semiHidden="1" w:unhideWhenUsed="1"/>
-    <w:lsdException w:name="Normal Table" w:semiHidden="1" w:unhideWhenUsed="1"/>
     <w:lsdException w:name="annotation subject" w:semiHidden="1" w:unhideWhenUsed="1"/>
     <w:lsdException w:name="No List" w:semiHidden="1" w:unhideWhenUsed="1"/>
     <w:lsdException w:name="Outline List 1" w:semiHidden="1" w:unhideWhenUsed="1"/>
@@ -659,7 +1548,6 @@
     <w:lsdException w:name="Table Professional" w:semiHidden="1" w:unhideWhenUsed="1"/>
     <w:lsdException w:name="Table Subtle 1" w:semiHidden="1" w:unhideWhenUsed="1"/>
     <w:lsdException w:name="Table Subtle 2" w:semiHidden="1" w:unhideWhenUsed="1"/>
-    <w:lsdException w:name="Table Web 1" w:semiHidden="1" w:unhideWhenUsed="1"/>
     <w:lsdException w:name="Table Web 2" w:semiHidden="1" w:unhideWhenUsed="1"/>
     <w:lsdException w:name="Table Web 3" w:semiHidden="1" w:unhideWhenUsed="1"/>
     <w:lsdException w:name="Balloon Text" w:semiHidden="1" w:unhideWhenUsed="1"/>
@@ -880,10 +1768,36 @@
     <w:lsdException w:name="List Table 5 Dark Accent 6" w:uiPriority="50"/>
     <w:lsdException w:name="List Table 6 Colorful Accent 6" w:uiPriority="51"/>
     <w:lsdException w:name="List Table 7 Colorful Accent 6" w:uiPriority="52"/>
+    <w:lsdException w:name="Mention" w:semiHidden="1" w:unhideWhenUsed="1"/>
+    <w:lsdException w:name="Smart Hyperlink" w:semiHidden="1" w:unhideWhenUsed="1"/>
+    <w:lsdException w:name="Hashtag" w:semiHidden="1" w:unhideWhenUsed="1"/>
   </w:latentStyles>
   <w:style w:type="paragraph" w:default="1" w:styleId="Normal">
     <w:name w:val="Normal"/>
     <w:qFormat/>
+  </w:style>
+  <w:style w:type="paragraph" w:styleId="Heading2">
+    <w:name w:val="heading 2"/>
+    <w:basedOn w:val="Normal"/>
+    <w:next w:val="Normal"/>
+    <w:link w:val="Heading2Char"/>
+    <w:uiPriority w:val="9"/>
+    <w:semiHidden/>
+    <w:unhideWhenUsed/>
+    <w:qFormat/>
+    <w:rsid w:val="00C43D86"/>
+    <w:pPr>
+      <w:keepNext/>
+      <w:keepLines/>
+      <w:spacing w:before="40" w:after="0"/>
+      <w:outlineLvl w:val="1"/>
+    </w:pPr>
+    <w:rPr>
+      <w:rFonts w:asciiTheme="majorHAnsi" w:eastAsiaTheme="majorEastAsia" w:hAnsiTheme="majorHAnsi" w:cstheme="majorBidi"/>
+      <w:color w:val="2E74B5" w:themeColor="accent1" w:themeShade="BF"/>
+      <w:sz w:val="26"/>
+      <w:szCs w:val="26"/>
+    </w:rPr>
   </w:style>
   <w:style w:type="character" w:default="1" w:styleId="DefaultParagraphFont">
     <w:name w:val="Default Paragraph Font"/>
@@ -921,6 +1835,99 @@
     <w:rPr>
       <w:color w:val="0563C1" w:themeColor="hyperlink"/>
       <w:u w:val="single"/>
+    </w:rPr>
+  </w:style>
+  <w:style w:type="paragraph" w:customStyle="1" w:styleId="11">
+    <w:name w:val="1.1"/>
+    <w:basedOn w:val="Heading2"/>
+    <w:next w:val="Heading2"/>
+    <w:link w:val="11Char"/>
+    <w:qFormat/>
+    <w:rsid w:val="00C43D86"/>
+    <w:pPr>
+      <w:numPr>
+        <w:ilvl w:val="1"/>
+        <w:numId w:val="1"/>
+      </w:numPr>
+      <w:spacing w:line="480" w:lineRule="auto"/>
+      <w:jc w:val="both"/>
+    </w:pPr>
+    <w:rPr>
+      <w:rFonts w:ascii="Times New Roman" w:eastAsia="Times New Roman" w:hAnsi="Times New Roman" w:cs="Times New Roman"/>
+      <w:b/>
+      <w:noProof/>
+      <w:sz w:val="24"/>
+      <w:lang w:eastAsia="en-PH"/>
+    </w:rPr>
+  </w:style>
+  <w:style w:type="paragraph" w:customStyle="1" w:styleId="111">
+    <w:name w:val="1.1.1"/>
+    <w:basedOn w:val="Heading2"/>
+    <w:qFormat/>
+    <w:rsid w:val="00C43D86"/>
+    <w:pPr>
+      <w:numPr>
+        <w:ilvl w:val="2"/>
+        <w:numId w:val="1"/>
+      </w:numPr>
+      <w:spacing w:line="480" w:lineRule="auto"/>
+      <w:jc w:val="both"/>
+    </w:pPr>
+    <w:rPr>
+      <w:rFonts w:ascii="Times New Roman" w:eastAsia="Times New Roman" w:hAnsi="Times New Roman" w:cs="Times New Roman"/>
+      <w:b/>
+      <w:color w:val="auto"/>
+      <w:sz w:val="24"/>
+    </w:rPr>
+  </w:style>
+  <w:style w:type="character" w:customStyle="1" w:styleId="11Char">
+    <w:name w:val="1.1 Char"/>
+    <w:basedOn w:val="Heading2Char"/>
+    <w:link w:val="11"/>
+    <w:rsid w:val="00C43D86"/>
+    <w:rPr>
+      <w:rFonts w:ascii="Times New Roman" w:eastAsia="Times New Roman" w:hAnsi="Times New Roman" w:cs="Times New Roman"/>
+      <w:b/>
+      <w:noProof/>
+      <w:color w:val="2E74B5" w:themeColor="accent1" w:themeShade="BF"/>
+      <w:sz w:val="24"/>
+      <w:szCs w:val="26"/>
+      <w:lang w:eastAsia="en-PH"/>
+    </w:rPr>
+  </w:style>
+  <w:style w:type="paragraph" w:styleId="Caption">
+    <w:name w:val="caption"/>
+    <w:basedOn w:val="Normal"/>
+    <w:next w:val="Normal"/>
+    <w:uiPriority w:val="35"/>
+    <w:unhideWhenUsed/>
+    <w:qFormat/>
+    <w:rsid w:val="00C43D86"/>
+    <w:pPr>
+      <w:spacing w:after="200" w:line="240" w:lineRule="auto"/>
+      <w:jc w:val="both"/>
+    </w:pPr>
+    <w:rPr>
+      <w:rFonts w:ascii="Times New Roman" w:hAnsi="Times New Roman"/>
+      <w:i/>
+      <w:iCs/>
+      <w:color w:val="44546A" w:themeColor="text2"/>
+      <w:sz w:val="18"/>
+      <w:szCs w:val="18"/>
+    </w:rPr>
+  </w:style>
+  <w:style w:type="character" w:customStyle="1" w:styleId="Heading2Char">
+    <w:name w:val="Heading 2 Char"/>
+    <w:basedOn w:val="DefaultParagraphFont"/>
+    <w:link w:val="Heading2"/>
+    <w:uiPriority w:val="9"/>
+    <w:semiHidden/>
+    <w:rsid w:val="00C43D86"/>
+    <w:rPr>
+      <w:rFonts w:asciiTheme="majorHAnsi" w:eastAsiaTheme="majorEastAsia" w:hAnsiTheme="majorHAnsi" w:cstheme="majorBidi"/>
+      <w:color w:val="2E74B5" w:themeColor="accent1" w:themeShade="BF"/>
+      <w:sz w:val="26"/>
+      <w:szCs w:val="26"/>
     </w:rPr>
   </w:style>
 </w:styles>

</xml_diff>